<commit_message>
Reports updated and result figures added
</commit_message>
<xml_diff>
--- a/letter_recognition_using_KNN_report.docx
+++ b/letter_recognition_using_KNN_report.docx
@@ -280,7 +280,19 @@
         <w:rPr>
           <w:rFonts w:asciiTheme="minorHAnsi" w:hAnsiTheme="minorHAnsi" w:cstheme="minorHAnsi"/>
         </w:rPr>
-        <w:t xml:space="preserve">The confusion matrix below in figure 1 shows the clearer picture of each letter recognition. It is seen that least number of correctly recognized letter is H </w:t>
+        <w:t>The confusion matrix below in figure</w:t>
+      </w:r>
+      <w:r>
+        <w:rPr>
+          <w:rFonts w:asciiTheme="minorHAnsi" w:hAnsiTheme="minorHAnsi" w:cstheme="minorHAnsi"/>
+        </w:rPr>
+        <w:t xml:space="preserve"> file “confusion_matrix_KNN”</w:t>
+      </w:r>
+      <w:r>
+        <w:rPr>
+          <w:rFonts w:asciiTheme="minorHAnsi" w:hAnsiTheme="minorHAnsi" w:cstheme="minorHAnsi"/>
+        </w:rPr>
+        <w:t xml:space="preserve"> shows the clearer picture of each letter recognition. It is seen that least number of correctly recognized letter is H </w:t>
       </w:r>
       <w:r>
         <w:rPr>
@@ -305,102 +317,6 @@
           <w:rFonts w:asciiTheme="minorHAnsi" w:hAnsiTheme="minorHAnsi" w:cstheme="minorHAnsi"/>
         </w:rPr>
         <w:t xml:space="preserve"> number of correctly recognized letter is A.</w:t>
-      </w:r>
-    </w:p>
-    <w:p>
-      <w:pPr>
-        <w:jc w:val="both"/>
-        <w:rPr>
-          <w:rFonts w:asciiTheme="minorHAnsi" w:hAnsiTheme="minorHAnsi" w:cstheme="minorHAnsi"/>
-        </w:rPr>
-      </w:pPr>
-    </w:p>
-    <w:p>
-      <w:pPr>
-        <w:jc w:val="both"/>
-        <w:rPr>
-          <w:rFonts w:asciiTheme="minorHAnsi" w:hAnsiTheme="minorHAnsi" w:cstheme="minorHAnsi"/>
-        </w:rPr>
-      </w:pPr>
-      <w:r>
-        <w:rPr>
-          <w:rFonts w:asciiTheme="minorHAnsi" w:hAnsiTheme="minorHAnsi" w:cstheme="minorHAnsi"/>
-          <w:noProof/>
-        </w:rPr>
-        <w:drawing>
-          <wp:inline distT="0" distB="0" distL="0" distR="0" wp14:anchorId="7C2B6BB7" wp14:editId="3C28C597">
-            <wp:extent cx="5884477" cy="5105400"/>
-            <wp:effectExtent l="0" t="0" r="2540" b="0"/>
-            <wp:docPr id="3" name="Picture 3"/>
-            <wp:cNvGraphicFramePr>
-              <a:graphicFrameLocks xmlns:a="http://schemas.openxmlformats.org/drawingml/2006/main" noChangeAspect="1"/>
-            </wp:cNvGraphicFramePr>
-            <a:graphic xmlns:a="http://schemas.openxmlformats.org/drawingml/2006/main">
-              <a:graphicData uri="http://schemas.openxmlformats.org/drawingml/2006/picture">
-                <pic:pic xmlns:pic="http://schemas.openxmlformats.org/drawingml/2006/picture">
-                  <pic:nvPicPr>
-                    <pic:cNvPr id="0" name="Picture 1"/>
-                    <pic:cNvPicPr>
-                      <a:picLocks noChangeAspect="1" noChangeArrowheads="1"/>
-                    </pic:cNvPicPr>
-                  </pic:nvPicPr>
-                  <pic:blipFill>
-                    <a:blip r:embed="rId8">
-                      <a:extLst>
-                        <a:ext uri="{28A0092B-C50C-407E-A947-70E740481C1C}">
-                          <a14:useLocalDpi xmlns:a14="http://schemas.microsoft.com/office/drawing/2010/main" val="0"/>
-                        </a:ext>
-                      </a:extLst>
-                    </a:blip>
-                    <a:srcRect/>
-                    <a:stretch>
-                      <a:fillRect/>
-                    </a:stretch>
-                  </pic:blipFill>
-                  <pic:spPr bwMode="auto">
-                    <a:xfrm>
-                      <a:off x="0" y="0"/>
-                      <a:ext cx="5890431" cy="5110565"/>
-                    </a:xfrm>
-                    <a:prstGeom prst="rect">
-                      <a:avLst/>
-                    </a:prstGeom>
-                    <a:noFill/>
-                    <a:ln>
-                      <a:noFill/>
-                    </a:ln>
-                  </pic:spPr>
-                </pic:pic>
-              </a:graphicData>
-            </a:graphic>
-          </wp:inline>
-        </w:drawing>
-      </w:r>
-    </w:p>
-    <w:p>
-      <w:pPr>
-        <w:jc w:val="center"/>
-        <w:rPr>
-          <w:rFonts w:asciiTheme="minorHAnsi" w:hAnsiTheme="minorHAnsi" w:cstheme="minorHAnsi"/>
-        </w:rPr>
-      </w:pPr>
-      <w:r>
-        <w:rPr>
-          <w:rFonts w:asciiTheme="minorHAnsi" w:hAnsiTheme="minorHAnsi" w:cstheme="minorHAnsi"/>
-        </w:rPr>
-        <w:t>Figure</w:t>
-      </w:r>
-      <w:r>
-        <w:rPr>
-          <w:rFonts w:asciiTheme="minorHAnsi" w:hAnsiTheme="minorHAnsi" w:cstheme="minorHAnsi"/>
-        </w:rPr>
-        <w:t xml:space="preserve"> 1</w:t>
-      </w:r>
-      <w:r>
-        <w:rPr>
-          <w:rFonts w:asciiTheme="minorHAnsi" w:hAnsiTheme="minorHAnsi" w:cstheme="minorHAnsi"/>
-        </w:rPr>
-        <w:t>: Confusion Matrix</w:t>
       </w:r>
     </w:p>
     <w:p>

</xml_diff>